<commit_message>
lifecycle hooks are added
</commit_message>
<xml_diff>
--- a/Interview-Docs/Angular/lifecycle hooks.docx
+++ b/Interview-Docs/Angular/lifecycle hooks.docx
@@ -16,7 +16,42 @@
           <w:sz w:val="24"/>
           <w:szCs w:val="24"/>
         </w:rPr>
-        <w:t>In Angular, lifecycle hooks are methods that allow you to tap into specific points in the lifecycle of a component or directive. These hooks provide opportunities to perform actions at key moments during the component's creation, rendering, and destruction phases. Understanding and utilizing these lifecycle hooks can help you manage component initialization, data loading, and clean-up operations effectively. Here are the main lifecycle hooks available in Angular components:</w:t>
+        <w:t xml:space="preserve">In Angular, lifecycle hooks are methods that allow you to tap into specific points in the lifecycle of a component or directive. These hooks provide opportunities to perform actions at key moments during the component's </w:t>
+      </w:r>
+      <w:r>
+        <w:rPr>
+          <w:rFonts w:ascii="Times New Roman" w:hAnsi="Times New Roman" w:cs="Times New Roman"/>
+          <w:b/>
+          <w:color w:val="FF0000"/>
+          <w:sz w:val="24"/>
+          <w:szCs w:val="24"/>
+        </w:rPr>
+        <w:t>creation, rendering, and destruction phases</w:t>
+      </w:r>
+      <w:r>
+        <w:rPr>
+          <w:rFonts w:ascii="Times New Roman" w:hAnsi="Times New Roman" w:cs="Times New Roman"/>
+          <w:sz w:val="24"/>
+          <w:szCs w:val="24"/>
+        </w:rPr>
+        <w:t xml:space="preserve">. Understanding and utilizing these lifecycle hooks can help you manage component </w:t>
+      </w:r>
+      <w:r>
+        <w:rPr>
+          <w:rFonts w:ascii="Times New Roman" w:hAnsi="Times New Roman" w:cs="Times New Roman"/>
+          <w:color w:val="FF0000"/>
+          <w:sz w:val="24"/>
+          <w:szCs w:val="24"/>
+        </w:rPr>
+        <w:t>initialization, data loading, and clean-up operations effectively</w:t>
+      </w:r>
+      <w:r>
+        <w:rPr>
+          <w:rFonts w:ascii="Times New Roman" w:hAnsi="Times New Roman" w:cs="Times New Roman"/>
+          <w:sz w:val="24"/>
+          <w:szCs w:val="24"/>
+        </w:rPr>
+        <w:t>. Here are the main lifecycle hooks available in Angular components:</w:t>
       </w:r>
     </w:p>
     <w:p>
@@ -31,16 +66,371 @@
           <w:szCs w:val="24"/>
         </w:rPr>
       </w:pPr>
+      <w:r>
+        <w:rPr>
+          <w:rFonts w:ascii="Times New Roman" w:hAnsi="Times New Roman" w:cs="Times New Roman"/>
+          <w:b/>
+          <w:bCs/>
+          <w:sz w:val="24"/>
+          <w:szCs w:val="24"/>
+        </w:rPr>
+        <w:t>ngOnChanges()</w:t>
+      </w:r>
+      <w:r>
+        <w:rPr>
+          <w:rFonts w:ascii="Times New Roman" w:hAnsi="Times New Roman" w:cs="Times New Roman"/>
+          <w:sz w:val="24"/>
+          <w:szCs w:val="24"/>
+        </w:rPr>
+        <w:t>:</w:t>
+      </w:r>
+    </w:p>
+    <w:p>
+      <w:pPr>
+        <w:numPr>
+          <w:ilvl w:val="1"/>
+          <w:numId w:val="1"/>
+        </w:numPr>
+        <w:rPr>
+          <w:rFonts w:ascii="Times New Roman" w:hAnsi="Times New Roman" w:cs="Times New Roman"/>
+          <w:sz w:val="24"/>
+          <w:szCs w:val="24"/>
+        </w:rPr>
+      </w:pPr>
+      <w:r>
+        <w:rPr>
+          <w:rFonts w:ascii="Times New Roman" w:hAnsi="Times New Roman" w:cs="Times New Roman"/>
+          <w:sz w:val="24"/>
+          <w:szCs w:val="24"/>
+        </w:rPr>
+        <w:t xml:space="preserve">This hook is called when Angular sets or resets data-bound input properties of a component. It receives a </w:t>
+      </w:r>
+      <w:r>
+        <w:rPr>
+          <w:rFonts w:ascii="Times New Roman" w:hAnsi="Times New Roman" w:cs="Times New Roman"/>
+          <w:b/>
+          <w:bCs/>
+          <w:sz w:val="24"/>
+          <w:szCs w:val="24"/>
+        </w:rPr>
+        <w:t>SimpleChanges</w:t>
+      </w:r>
+      <w:r>
+        <w:rPr>
+          <w:rFonts w:ascii="Times New Roman" w:hAnsi="Times New Roman" w:cs="Times New Roman"/>
+          <w:sz w:val="24"/>
+          <w:szCs w:val="24"/>
+        </w:rPr>
+        <w:t xml:space="preserve"> object containing the previous and current values of the input properties.</w:t>
+      </w:r>
+    </w:p>
+    <w:p>
+      <w:pPr>
+        <w:numPr>
+          <w:ilvl w:val="1"/>
+          <w:numId w:val="1"/>
+        </w:numPr>
+        <w:rPr>
+          <w:rFonts w:ascii="Times New Roman" w:hAnsi="Times New Roman" w:cs="Times New Roman"/>
+          <w:sz w:val="24"/>
+          <w:szCs w:val="24"/>
+        </w:rPr>
+      </w:pPr>
+      <w:r>
+        <w:rPr>
+          <w:rFonts w:ascii="Times New Roman" w:hAnsi="Times New Roman" w:cs="Times New Roman"/>
+          <w:sz w:val="24"/>
+          <w:szCs w:val="24"/>
+        </w:rPr>
+        <w:t xml:space="preserve">You would typically use the ngOnChanges() hook </w:t>
+      </w:r>
+      <w:r>
+        <w:rPr>
+          <w:rFonts w:ascii="Times New Roman" w:hAnsi="Times New Roman" w:cs="Times New Roman"/>
+          <w:b/>
+          <w:color w:val="C00000"/>
+          <w:sz w:val="24"/>
+          <w:szCs w:val="24"/>
+        </w:rPr>
+        <w:t>when you need to perform certain actions or updates in response to changes in input properties of a component.</w:t>
+      </w:r>
+      <w:r>
+        <w:rPr>
+          <w:rFonts w:ascii="Times New Roman" w:hAnsi="Times New Roman" w:cs="Times New Roman"/>
+          <w:sz w:val="24"/>
+          <w:szCs w:val="24"/>
+        </w:rPr>
+        <w:t xml:space="preserve"> </w:t>
+      </w:r>
+      <w:r>
+        <w:rPr>
+          <w:rFonts w:ascii="Times New Roman" w:hAnsi="Times New Roman" w:cs="Times New Roman"/>
+          <w:b/>
+          <w:color w:val="385623" w:themeColor="accent6" w:themeShade="80"/>
+          <w:sz w:val="24"/>
+          <w:szCs w:val="24"/>
+        </w:rPr>
+        <w:t>This hook is particularly useful for handling data synchronization between parent and child components</w:t>
+      </w:r>
+      <w:r>
+        <w:rPr>
+          <w:rFonts w:ascii="Times New Roman" w:hAnsi="Times New Roman" w:cs="Times New Roman"/>
+          <w:sz w:val="24"/>
+          <w:szCs w:val="24"/>
+        </w:rPr>
+        <w:t xml:space="preserve"> or for triggering side effects based on input changes.</w:t>
+      </w:r>
+    </w:p>
+    <w:p>
+      <w:pPr>
+        <w:numPr>
+          <w:ilvl w:val="0"/>
+          <w:numId w:val="1"/>
+        </w:numPr>
+        <w:rPr>
+          <w:rFonts w:ascii="Times New Roman" w:hAnsi="Times New Roman" w:cs="Times New Roman"/>
+          <w:sz w:val="24"/>
+          <w:szCs w:val="24"/>
+        </w:rPr>
+      </w:pPr>
+      <w:r>
+        <w:rPr>
+          <w:rFonts w:ascii="Times New Roman" w:hAnsi="Times New Roman" w:cs="Times New Roman"/>
+          <w:b/>
+          <w:bCs/>
+          <w:sz w:val="24"/>
+          <w:szCs w:val="24"/>
+        </w:rPr>
+        <w:t>ngOnInit()</w:t>
+      </w:r>
+      <w:r>
+        <w:rPr>
+          <w:rFonts w:ascii="Times New Roman" w:hAnsi="Times New Roman" w:cs="Times New Roman"/>
+          <w:sz w:val="24"/>
+          <w:szCs w:val="24"/>
+        </w:rPr>
+        <w:t>:</w:t>
+      </w:r>
+    </w:p>
+    <w:p>
+      <w:pPr>
+        <w:numPr>
+          <w:ilvl w:val="1"/>
+          <w:numId w:val="1"/>
+        </w:numPr>
+        <w:rPr>
+          <w:rFonts w:ascii="Times New Roman" w:hAnsi="Times New Roman" w:cs="Times New Roman"/>
+          <w:sz w:val="24"/>
+          <w:szCs w:val="24"/>
+        </w:rPr>
+      </w:pPr>
+      <w:r>
+        <w:rPr>
+          <w:rFonts w:ascii="Times New Roman" w:hAnsi="Times New Roman" w:cs="Times New Roman"/>
+          <w:sz w:val="24"/>
+          <w:szCs w:val="24"/>
+        </w:rPr>
+        <w:t>This hook is called after Angular has initialized the component's data-bound properties and set their initial values. It is commonly used for initialization logic such as fetching data from a backend service.</w:t>
+      </w:r>
+    </w:p>
+    <w:p>
+      <w:pPr>
+        <w:numPr>
+          <w:ilvl w:val="1"/>
+          <w:numId w:val="1"/>
+        </w:numPr>
+        <w:rPr>
+          <w:rFonts w:ascii="Times New Roman" w:hAnsi="Times New Roman" w:cs="Times New Roman"/>
+          <w:sz w:val="24"/>
+          <w:szCs w:val="24"/>
+        </w:rPr>
+      </w:pPr>
+      <w:r>
+        <w:rPr>
+          <w:rFonts w:ascii="Times New Roman" w:hAnsi="Times New Roman" w:cs="Times New Roman"/>
+          <w:sz w:val="24"/>
+          <w:szCs w:val="24"/>
+        </w:rPr>
+        <w:t>The ngOnInit() lifecycle hook in Angular is called once, after the component has been initialized and its data-bound properties have been initialized. It is commonly used for component initialization logic, such as fetching data from a backend service, initializing component properties, or setting up subscriptions.</w:t>
+      </w:r>
+    </w:p>
+    <w:p>
+      <w:pPr>
+        <w:numPr>
+          <w:ilvl w:val="0"/>
+          <w:numId w:val="1"/>
+        </w:numPr>
+        <w:rPr>
+          <w:rFonts w:ascii="Times New Roman" w:hAnsi="Times New Roman" w:cs="Times New Roman"/>
+          <w:sz w:val="24"/>
+          <w:szCs w:val="24"/>
+        </w:rPr>
+      </w:pPr>
+      <w:r>
+        <w:rPr>
+          <w:rFonts w:ascii="Times New Roman" w:hAnsi="Times New Roman" w:cs="Times New Roman"/>
+          <w:b/>
+          <w:bCs/>
+          <w:sz w:val="24"/>
+          <w:szCs w:val="24"/>
+        </w:rPr>
+        <w:t>ngDoCheck()</w:t>
+      </w:r>
+      <w:r>
+        <w:rPr>
+          <w:rFonts w:ascii="Times New Roman" w:hAnsi="Times New Roman" w:cs="Times New Roman"/>
+          <w:sz w:val="24"/>
+          <w:szCs w:val="24"/>
+        </w:rPr>
+        <w:t>:</w:t>
+      </w:r>
+    </w:p>
+    <w:p>
+      <w:pPr>
+        <w:numPr>
+          <w:ilvl w:val="1"/>
+          <w:numId w:val="1"/>
+        </w:numPr>
+        <w:rPr>
+          <w:rFonts w:ascii="Times New Roman" w:hAnsi="Times New Roman" w:cs="Times New Roman"/>
+          <w:sz w:val="24"/>
+          <w:szCs w:val="24"/>
+        </w:rPr>
+      </w:pPr>
+      <w:r>
+        <w:rPr>
+          <w:rFonts w:ascii="Times New Roman" w:hAnsi="Times New Roman" w:cs="Times New Roman"/>
+          <w:b/>
+          <w:color w:val="385623" w:themeColor="accent6" w:themeShade="80"/>
+          <w:sz w:val="24"/>
+          <w:szCs w:val="24"/>
+        </w:rPr>
+        <w:t>This hook is called during every change detection cycle</w:t>
+      </w:r>
+      <w:r>
+        <w:rPr>
+          <w:rFonts w:ascii="Times New Roman" w:hAnsi="Times New Roman" w:cs="Times New Roman"/>
+          <w:sz w:val="24"/>
+          <w:szCs w:val="24"/>
+        </w:rPr>
+        <w:t xml:space="preserve">, allowing you to implement custom change detection logic. It is typically used for optimizing performance or detecting changes that </w:t>
+      </w:r>
       <w:proofErr w:type="spellStart"/>
       <w:r>
         <w:rPr>
           <w:rFonts w:ascii="Times New Roman" w:hAnsi="Times New Roman" w:cs="Times New Roman"/>
+          <w:sz w:val="24"/>
+          <w:szCs w:val="24"/>
+        </w:rPr>
+        <w:t>Angular's</w:t>
+      </w:r>
+      <w:proofErr w:type="spellEnd"/>
+      <w:r>
+        <w:rPr>
+          <w:rFonts w:ascii="Times New Roman" w:hAnsi="Times New Roman" w:cs="Times New Roman"/>
+          <w:sz w:val="24"/>
+          <w:szCs w:val="24"/>
+        </w:rPr>
+        <w:t xml:space="preserve"> default change detection mechanism may miss</w:t>
+      </w:r>
+      <w:r>
+        <w:rPr>
+          <w:rFonts w:ascii="Times New Roman" w:hAnsi="Times New Roman" w:cs="Times New Roman"/>
+          <w:sz w:val="24"/>
+          <w:szCs w:val="24"/>
+        </w:rPr>
+        <w:t>.</w:t>
+      </w:r>
+      <w:r>
+        <w:rPr>
+          <w:rFonts w:ascii="Times New Roman" w:hAnsi="Times New Roman" w:cs="Times New Roman"/>
+          <w:sz w:val="24"/>
+          <w:szCs w:val="24"/>
+        </w:rPr>
+        <w:t xml:space="preserve"> </w:t>
+      </w:r>
+      <w:r>
+        <w:rPr>
+          <w:rFonts w:ascii="Times New Roman" w:hAnsi="Times New Roman" w:cs="Times New Roman"/>
+          <w:b/>
+          <w:color w:val="385623" w:themeColor="accent6" w:themeShade="80"/>
+          <w:sz w:val="24"/>
+          <w:szCs w:val="24"/>
+        </w:rPr>
+        <w:t>This hook is called frequently, so it's important to use it judiciously to avoid performance issues.</w:t>
+      </w:r>
+    </w:p>
+    <w:p>
+      <w:pPr>
+        <w:numPr>
+          <w:ilvl w:val="0"/>
+          <w:numId w:val="1"/>
+        </w:numPr>
+        <w:rPr>
+          <w:rFonts w:ascii="Times New Roman" w:hAnsi="Times New Roman" w:cs="Times New Roman"/>
+          <w:sz w:val="24"/>
+          <w:szCs w:val="24"/>
+        </w:rPr>
+      </w:pPr>
+      <w:r>
+        <w:rPr>
+          <w:rFonts w:ascii="Times New Roman" w:hAnsi="Times New Roman" w:cs="Times New Roman"/>
           <w:b/>
           <w:bCs/>
           <w:sz w:val="24"/>
           <w:szCs w:val="24"/>
         </w:rPr>
-        <w:t>ngOnChanges</w:t>
+        <w:t>ngAfterContentInit()</w:t>
+      </w:r>
+      <w:r>
+        <w:rPr>
+          <w:rFonts w:ascii="Times New Roman" w:hAnsi="Times New Roman" w:cs="Times New Roman"/>
+          <w:sz w:val="24"/>
+          <w:szCs w:val="24"/>
+        </w:rPr>
+        <w:t>:</w:t>
+      </w:r>
+    </w:p>
+    <w:p>
+      <w:pPr>
+        <w:numPr>
+          <w:ilvl w:val="1"/>
+          <w:numId w:val="1"/>
+        </w:numPr>
+        <w:rPr>
+          <w:rFonts w:ascii="Times New Roman" w:hAnsi="Times New Roman" w:cs="Times New Roman"/>
+          <w:sz w:val="24"/>
+          <w:szCs w:val="24"/>
+        </w:rPr>
+      </w:pPr>
+      <w:r>
+        <w:rPr>
+          <w:rFonts w:ascii="Times New Roman" w:hAnsi="Times New Roman" w:cs="Times New Roman"/>
+          <w:sz w:val="24"/>
+          <w:szCs w:val="24"/>
+        </w:rPr>
+        <w:t xml:space="preserve">This hook is called after Angular has projected external content (e.g., content passed through component projections or </w:t>
+      </w:r>
+      <w:r>
+        <w:rPr>
+          <w:rFonts w:ascii="Times New Roman" w:hAnsi="Times New Roman" w:cs="Times New Roman"/>
+          <w:b/>
+          <w:bCs/>
+          <w:sz w:val="24"/>
+          <w:szCs w:val="24"/>
+        </w:rPr>
+        <w:t>&lt;</w:t>
+      </w:r>
+      <w:proofErr w:type="spellStart"/>
+      <w:r>
+        <w:rPr>
+          <w:rFonts w:ascii="Times New Roman" w:hAnsi="Times New Roman" w:cs="Times New Roman"/>
+          <w:b/>
+          <w:bCs/>
+          <w:sz w:val="24"/>
+          <w:szCs w:val="24"/>
+        </w:rPr>
+        <w:t>ng</w:t>
       </w:r>
       <w:proofErr w:type="spellEnd"/>
       <w:r>
@@ -51,7 +441,38 @@
           <w:sz w:val="24"/>
           <w:szCs w:val="24"/>
         </w:rPr>
-        <w:t>()</w:t>
+        <w:t>-content&gt;</w:t>
+      </w:r>
+      <w:r>
+        <w:rPr>
+          <w:rFonts w:ascii="Times New Roman" w:hAnsi="Times New Roman" w:cs="Times New Roman"/>
+          <w:sz w:val="24"/>
+          <w:szCs w:val="24"/>
+        </w:rPr>
+        <w:t>). It is commonly used for initialization that depends on projected content.</w:t>
+      </w:r>
+    </w:p>
+    <w:p>
+      <w:pPr>
+        <w:numPr>
+          <w:ilvl w:val="0"/>
+          <w:numId w:val="1"/>
+        </w:numPr>
+        <w:rPr>
+          <w:rFonts w:ascii="Times New Roman" w:hAnsi="Times New Roman" w:cs="Times New Roman"/>
+          <w:sz w:val="24"/>
+          <w:szCs w:val="24"/>
+        </w:rPr>
+      </w:pPr>
+      <w:r>
+        <w:rPr>
+          <w:rFonts w:ascii="Times New Roman" w:hAnsi="Times New Roman" w:cs="Times New Roman"/>
+          <w:b/>
+          <w:bCs/>
+          <w:sz w:val="24"/>
+          <w:szCs w:val="24"/>
+        </w:rPr>
+        <w:t>ngAfterContentChecked()</w:t>
       </w:r>
       <w:r>
         <w:rPr>
@@ -80,9 +501,21 @@
           <w:sz w:val="24"/>
           <w:szCs w:val="24"/>
         </w:rPr>
-        <w:t xml:space="preserve">This hook is called when Angular sets or resets data-bound input properties of a component. It receives a </w:t>
-      </w:r>
-      <w:proofErr w:type="spellStart"/>
+        <w:t>This hook is called after Angular checks the projected content for changes. It is called each time the projected content is checked for changes.</w:t>
+      </w:r>
+    </w:p>
+    <w:p>
+      <w:pPr>
+        <w:numPr>
+          <w:ilvl w:val="0"/>
+          <w:numId w:val="1"/>
+        </w:numPr>
+        <w:rPr>
+          <w:rFonts w:ascii="Times New Roman" w:hAnsi="Times New Roman" w:cs="Times New Roman"/>
+          <w:sz w:val="24"/>
+          <w:szCs w:val="24"/>
+        </w:rPr>
+      </w:pPr>
       <w:r>
         <w:rPr>
           <w:rFonts w:ascii="Times New Roman" w:hAnsi="Times New Roman" w:cs="Times New Roman"/>
@@ -91,16 +524,37 @@
           <w:sz w:val="24"/>
           <w:szCs w:val="24"/>
         </w:rPr>
-        <w:t>SimpleChanges</w:t>
-      </w:r>
-      <w:proofErr w:type="spellEnd"/>
-      <w:r>
-        <w:rPr>
-          <w:rFonts w:ascii="Times New Roman" w:hAnsi="Times New Roman" w:cs="Times New Roman"/>
-          <w:sz w:val="24"/>
-          <w:szCs w:val="24"/>
-        </w:rPr>
-        <w:t xml:space="preserve"> object containing the previous and current values of the input properties.</w:t>
+        <w:t>ngAfterViewInit()</w:t>
+      </w:r>
+      <w:r>
+        <w:rPr>
+          <w:rFonts w:ascii="Times New Roman" w:hAnsi="Times New Roman" w:cs="Times New Roman"/>
+          <w:sz w:val="24"/>
+          <w:szCs w:val="24"/>
+        </w:rPr>
+        <w:t>:</w:t>
+      </w:r>
+    </w:p>
+    <w:p>
+      <w:pPr>
+        <w:numPr>
+          <w:ilvl w:val="1"/>
+          <w:numId w:val="1"/>
+        </w:numPr>
+        <w:rPr>
+          <w:rFonts w:ascii="Times New Roman" w:hAnsi="Times New Roman" w:cs="Times New Roman"/>
+          <w:sz w:val="24"/>
+          <w:szCs w:val="24"/>
+        </w:rPr>
+      </w:pPr>
+      <w:r>
+        <w:rPr>
+          <w:rFonts w:ascii="Times New Roman" w:hAnsi="Times New Roman" w:cs="Times New Roman"/>
+          <w:sz w:val="24"/>
+          <w:szCs w:val="24"/>
+        </w:rPr>
+        <w:lastRenderedPageBreak/>
+        <w:t>This hook is called after Angular has initialized the component's views and child views. It is commonly used for initialization logic that depends on the component's view or DOM elements.</w:t>
       </w:r>
     </w:p>
     <w:p>
@@ -115,7 +569,6 @@
           <w:szCs w:val="24"/>
         </w:rPr>
       </w:pPr>
-      <w:proofErr w:type="spellStart"/>
       <w:r>
         <w:rPr>
           <w:rFonts w:ascii="Times New Roman" w:hAnsi="Times New Roman" w:cs="Times New Roman"/>
@@ -124,9 +577,50 @@
           <w:sz w:val="24"/>
           <w:szCs w:val="24"/>
         </w:rPr>
-        <w:t>ngOnInit</w:t>
-      </w:r>
-      <w:proofErr w:type="spellEnd"/>
+        <w:t>ngAfterViewChecked()</w:t>
+      </w:r>
+      <w:r>
+        <w:rPr>
+          <w:rFonts w:ascii="Times New Roman" w:hAnsi="Times New Roman" w:cs="Times New Roman"/>
+          <w:sz w:val="24"/>
+          <w:szCs w:val="24"/>
+        </w:rPr>
+        <w:t>:</w:t>
+      </w:r>
+    </w:p>
+    <w:p>
+      <w:pPr>
+        <w:numPr>
+          <w:ilvl w:val="1"/>
+          <w:numId w:val="1"/>
+        </w:numPr>
+        <w:rPr>
+          <w:rFonts w:ascii="Times New Roman" w:hAnsi="Times New Roman" w:cs="Times New Roman"/>
+          <w:sz w:val="24"/>
+          <w:szCs w:val="24"/>
+        </w:rPr>
+      </w:pPr>
+      <w:r>
+        <w:rPr>
+          <w:rFonts w:ascii="Times New Roman" w:hAnsi="Times New Roman" w:cs="Times New Roman"/>
+          <w:sz w:val="24"/>
+          <w:szCs w:val="24"/>
+        </w:rPr>
+        <w:t>This hook is called after Angular checks the component's views and child views for changes. It is called each time the views are checked for changes.</w:t>
+      </w:r>
+    </w:p>
+    <w:p>
+      <w:pPr>
+        <w:numPr>
+          <w:ilvl w:val="0"/>
+          <w:numId w:val="1"/>
+        </w:numPr>
+        <w:rPr>
+          <w:rFonts w:ascii="Times New Roman" w:hAnsi="Times New Roman" w:cs="Times New Roman"/>
+          <w:sz w:val="24"/>
+          <w:szCs w:val="24"/>
+        </w:rPr>
+      </w:pPr>
       <w:r>
         <w:rPr>
           <w:rFonts w:ascii="Times New Roman" w:hAnsi="Times New Roman" w:cs="Times New Roman"/>
@@ -135,442 +629,10 @@
           <w:sz w:val="24"/>
           <w:szCs w:val="24"/>
         </w:rPr>
-        <w:t>()</w:t>
-      </w:r>
-      <w:r>
-        <w:rPr>
-          <w:rFonts w:ascii="Times New Roman" w:hAnsi="Times New Roman" w:cs="Times New Roman"/>
-          <w:sz w:val="24"/>
-          <w:szCs w:val="24"/>
-        </w:rPr>
-        <w:t>:</w:t>
-      </w:r>
-    </w:p>
-    <w:p>
-      <w:pPr>
-        <w:numPr>
-          <w:ilvl w:val="1"/>
-          <w:numId w:val="1"/>
-        </w:numPr>
-        <w:rPr>
-          <w:rFonts w:ascii="Times New Roman" w:hAnsi="Times New Roman" w:cs="Times New Roman"/>
-          <w:sz w:val="24"/>
-          <w:szCs w:val="24"/>
-        </w:rPr>
-      </w:pPr>
-      <w:r>
-        <w:rPr>
-          <w:rFonts w:ascii="Times New Roman" w:hAnsi="Times New Roman" w:cs="Times New Roman"/>
-          <w:sz w:val="24"/>
-          <w:szCs w:val="24"/>
-        </w:rPr>
-        <w:t>This hook is called after Angular has initialized the component's data-bound properties and set their initial values. It is commonly used for initialization logic such as fetching data from a backend service.</w:t>
-      </w:r>
-    </w:p>
-    <w:p>
-      <w:pPr>
-        <w:numPr>
-          <w:ilvl w:val="0"/>
-          <w:numId w:val="1"/>
-        </w:numPr>
-        <w:rPr>
-          <w:rFonts w:ascii="Times New Roman" w:hAnsi="Times New Roman" w:cs="Times New Roman"/>
-          <w:sz w:val="24"/>
-          <w:szCs w:val="24"/>
-        </w:rPr>
-      </w:pPr>
-      <w:proofErr w:type="spellStart"/>
-      <w:r>
-        <w:rPr>
-          <w:rFonts w:ascii="Times New Roman" w:hAnsi="Times New Roman" w:cs="Times New Roman"/>
-          <w:b/>
-          <w:bCs/>
-          <w:sz w:val="24"/>
-          <w:szCs w:val="24"/>
-        </w:rPr>
-        <w:t>ngDoCheck</w:t>
-      </w:r>
-      <w:proofErr w:type="spellEnd"/>
-      <w:r>
-        <w:rPr>
-          <w:rFonts w:ascii="Times New Roman" w:hAnsi="Times New Roman" w:cs="Times New Roman"/>
-          <w:b/>
-          <w:bCs/>
-          <w:sz w:val="24"/>
-          <w:szCs w:val="24"/>
-        </w:rPr>
-        <w:t>()</w:t>
-      </w:r>
-      <w:r>
-        <w:rPr>
-          <w:rFonts w:ascii="Times New Roman" w:hAnsi="Times New Roman" w:cs="Times New Roman"/>
-          <w:sz w:val="24"/>
-          <w:szCs w:val="24"/>
-        </w:rPr>
-        <w:t>:</w:t>
-      </w:r>
-    </w:p>
-    <w:p>
-      <w:pPr>
-        <w:numPr>
-          <w:ilvl w:val="1"/>
-          <w:numId w:val="1"/>
-        </w:numPr>
-        <w:rPr>
-          <w:rFonts w:ascii="Times New Roman" w:hAnsi="Times New Roman" w:cs="Times New Roman"/>
-          <w:sz w:val="24"/>
-          <w:szCs w:val="24"/>
-        </w:rPr>
-      </w:pPr>
-      <w:r>
-        <w:rPr>
-          <w:rFonts w:ascii="Times New Roman" w:hAnsi="Times New Roman" w:cs="Times New Roman"/>
-          <w:sz w:val="24"/>
-          <w:szCs w:val="24"/>
-        </w:rPr>
-        <w:t xml:space="preserve">This hook is called during every change detection cycle, allowing you to implement custom change detection logic. It is typically used for optimizing performance or detecting changes that </w:t>
-      </w:r>
-      <w:proofErr w:type="spellStart"/>
-      <w:r>
-        <w:rPr>
-          <w:rFonts w:ascii="Times New Roman" w:hAnsi="Times New Roman" w:cs="Times New Roman"/>
-          <w:sz w:val="24"/>
-          <w:szCs w:val="24"/>
-        </w:rPr>
-        <w:t>Angular's</w:t>
-      </w:r>
-      <w:proofErr w:type="spellEnd"/>
-      <w:r>
-        <w:rPr>
-          <w:rFonts w:ascii="Times New Roman" w:hAnsi="Times New Roman" w:cs="Times New Roman"/>
-          <w:sz w:val="24"/>
-          <w:szCs w:val="24"/>
-        </w:rPr>
-        <w:t xml:space="preserve"> default change detection mechanism may miss.</w:t>
-      </w:r>
-    </w:p>
-    <w:p>
-      <w:pPr>
-        <w:numPr>
-          <w:ilvl w:val="0"/>
-          <w:numId w:val="1"/>
-        </w:numPr>
-        <w:rPr>
-          <w:rFonts w:ascii="Times New Roman" w:hAnsi="Times New Roman" w:cs="Times New Roman"/>
-          <w:sz w:val="24"/>
-          <w:szCs w:val="24"/>
-        </w:rPr>
-      </w:pPr>
-      <w:proofErr w:type="spellStart"/>
-      <w:r>
-        <w:rPr>
-          <w:rFonts w:ascii="Times New Roman" w:hAnsi="Times New Roman" w:cs="Times New Roman"/>
-          <w:b/>
-          <w:bCs/>
-          <w:sz w:val="24"/>
-          <w:szCs w:val="24"/>
-        </w:rPr>
-        <w:t>ngAfterContentInit</w:t>
-      </w:r>
-      <w:proofErr w:type="spellEnd"/>
-      <w:r>
-        <w:rPr>
-          <w:rFonts w:ascii="Times New Roman" w:hAnsi="Times New Roman" w:cs="Times New Roman"/>
-          <w:b/>
-          <w:bCs/>
-          <w:sz w:val="24"/>
-          <w:szCs w:val="24"/>
-        </w:rPr>
-        <w:t>()</w:t>
-      </w:r>
-      <w:r>
-        <w:rPr>
-          <w:rFonts w:ascii="Times New Roman" w:hAnsi="Times New Roman" w:cs="Times New Roman"/>
-          <w:sz w:val="24"/>
-          <w:szCs w:val="24"/>
-        </w:rPr>
-        <w:t>:</w:t>
-      </w:r>
-    </w:p>
-    <w:p>
-      <w:pPr>
-        <w:numPr>
-          <w:ilvl w:val="1"/>
-          <w:numId w:val="1"/>
-        </w:numPr>
-        <w:rPr>
-          <w:rFonts w:ascii="Times New Roman" w:hAnsi="Times New Roman" w:cs="Times New Roman"/>
-          <w:sz w:val="24"/>
-          <w:szCs w:val="24"/>
-        </w:rPr>
-      </w:pPr>
-      <w:r>
-        <w:rPr>
-          <w:rFonts w:ascii="Times New Roman" w:hAnsi="Times New Roman" w:cs="Times New Roman"/>
-          <w:sz w:val="24"/>
-          <w:szCs w:val="24"/>
-        </w:rPr>
-        <w:t xml:space="preserve">This hook is called after Angular has projected external content (e.g., content passed through component projections or </w:t>
-      </w:r>
-      <w:r>
-        <w:rPr>
-          <w:rFonts w:ascii="Times New Roman" w:hAnsi="Times New Roman" w:cs="Times New Roman"/>
-          <w:b/>
-          <w:bCs/>
-          <w:sz w:val="24"/>
-          <w:szCs w:val="24"/>
-        </w:rPr>
-        <w:t>&lt;</w:t>
-      </w:r>
-      <w:proofErr w:type="spellStart"/>
-      <w:r>
-        <w:rPr>
-          <w:rFonts w:ascii="Times New Roman" w:hAnsi="Times New Roman" w:cs="Times New Roman"/>
-          <w:b/>
-          <w:bCs/>
-          <w:sz w:val="24"/>
-          <w:szCs w:val="24"/>
-        </w:rPr>
-        <w:t>ng</w:t>
-      </w:r>
-      <w:proofErr w:type="spellEnd"/>
-      <w:r>
-        <w:rPr>
-          <w:rFonts w:ascii="Times New Roman" w:hAnsi="Times New Roman" w:cs="Times New Roman"/>
-          <w:b/>
-          <w:bCs/>
-          <w:sz w:val="24"/>
-          <w:szCs w:val="24"/>
-        </w:rPr>
-        <w:t>-content&gt;</w:t>
-      </w:r>
-      <w:r>
-        <w:rPr>
-          <w:rFonts w:ascii="Times New Roman" w:hAnsi="Times New Roman" w:cs="Times New Roman"/>
-          <w:sz w:val="24"/>
-          <w:szCs w:val="24"/>
-        </w:rPr>
-        <w:t>). It is commonly used for initialization that depends on projected content.</w:t>
+        <w:t>ngOnDestroy</w:t>
       </w:r>
       <w:bookmarkStart w:id="0" w:name="_GoBack"/>
       <w:bookmarkEnd w:id="0"/>
-    </w:p>
-    <w:p>
-      <w:pPr>
-        <w:numPr>
-          <w:ilvl w:val="0"/>
-          <w:numId w:val="1"/>
-        </w:numPr>
-        <w:rPr>
-          <w:rFonts w:ascii="Times New Roman" w:hAnsi="Times New Roman" w:cs="Times New Roman"/>
-          <w:sz w:val="24"/>
-          <w:szCs w:val="24"/>
-        </w:rPr>
-      </w:pPr>
-      <w:proofErr w:type="spellStart"/>
-      <w:r>
-        <w:rPr>
-          <w:rFonts w:ascii="Times New Roman" w:hAnsi="Times New Roman" w:cs="Times New Roman"/>
-          <w:b/>
-          <w:bCs/>
-          <w:sz w:val="24"/>
-          <w:szCs w:val="24"/>
-        </w:rPr>
-        <w:t>ngAfterContentChecked</w:t>
-      </w:r>
-      <w:proofErr w:type="spellEnd"/>
-      <w:r>
-        <w:rPr>
-          <w:rFonts w:ascii="Times New Roman" w:hAnsi="Times New Roman" w:cs="Times New Roman"/>
-          <w:b/>
-          <w:bCs/>
-          <w:sz w:val="24"/>
-          <w:szCs w:val="24"/>
-        </w:rPr>
-        <w:t>()</w:t>
-      </w:r>
-      <w:r>
-        <w:rPr>
-          <w:rFonts w:ascii="Times New Roman" w:hAnsi="Times New Roman" w:cs="Times New Roman"/>
-          <w:sz w:val="24"/>
-          <w:szCs w:val="24"/>
-        </w:rPr>
-        <w:t>:</w:t>
-      </w:r>
-    </w:p>
-    <w:p>
-      <w:pPr>
-        <w:numPr>
-          <w:ilvl w:val="1"/>
-          <w:numId w:val="1"/>
-        </w:numPr>
-        <w:rPr>
-          <w:rFonts w:ascii="Times New Roman" w:hAnsi="Times New Roman" w:cs="Times New Roman"/>
-          <w:sz w:val="24"/>
-          <w:szCs w:val="24"/>
-        </w:rPr>
-      </w:pPr>
-      <w:r>
-        <w:rPr>
-          <w:rFonts w:ascii="Times New Roman" w:hAnsi="Times New Roman" w:cs="Times New Roman"/>
-          <w:sz w:val="24"/>
-          <w:szCs w:val="24"/>
-        </w:rPr>
-        <w:t>This hook is called after Angular checks the projected content for changes. It is called each time the projected content is checked for changes.</w:t>
-      </w:r>
-    </w:p>
-    <w:p>
-      <w:pPr>
-        <w:numPr>
-          <w:ilvl w:val="0"/>
-          <w:numId w:val="1"/>
-        </w:numPr>
-        <w:rPr>
-          <w:rFonts w:ascii="Times New Roman" w:hAnsi="Times New Roman" w:cs="Times New Roman"/>
-          <w:sz w:val="24"/>
-          <w:szCs w:val="24"/>
-        </w:rPr>
-      </w:pPr>
-      <w:proofErr w:type="spellStart"/>
-      <w:r>
-        <w:rPr>
-          <w:rFonts w:ascii="Times New Roman" w:hAnsi="Times New Roman" w:cs="Times New Roman"/>
-          <w:b/>
-          <w:bCs/>
-          <w:sz w:val="24"/>
-          <w:szCs w:val="24"/>
-        </w:rPr>
-        <w:t>ngAfterViewInit</w:t>
-      </w:r>
-      <w:proofErr w:type="spellEnd"/>
-      <w:r>
-        <w:rPr>
-          <w:rFonts w:ascii="Times New Roman" w:hAnsi="Times New Roman" w:cs="Times New Roman"/>
-          <w:b/>
-          <w:bCs/>
-          <w:sz w:val="24"/>
-          <w:szCs w:val="24"/>
-        </w:rPr>
-        <w:t>()</w:t>
-      </w:r>
-      <w:r>
-        <w:rPr>
-          <w:rFonts w:ascii="Times New Roman" w:hAnsi="Times New Roman" w:cs="Times New Roman"/>
-          <w:sz w:val="24"/>
-          <w:szCs w:val="24"/>
-        </w:rPr>
-        <w:t>:</w:t>
-      </w:r>
-    </w:p>
-    <w:p>
-      <w:pPr>
-        <w:numPr>
-          <w:ilvl w:val="1"/>
-          <w:numId w:val="1"/>
-        </w:numPr>
-        <w:rPr>
-          <w:rFonts w:ascii="Times New Roman" w:hAnsi="Times New Roman" w:cs="Times New Roman"/>
-          <w:sz w:val="24"/>
-          <w:szCs w:val="24"/>
-        </w:rPr>
-      </w:pPr>
-      <w:r>
-        <w:rPr>
-          <w:rFonts w:ascii="Times New Roman" w:hAnsi="Times New Roman" w:cs="Times New Roman"/>
-          <w:sz w:val="24"/>
-          <w:szCs w:val="24"/>
-        </w:rPr>
-        <w:t>This hook is called after Angular has initialized the component's views and child views. It is commonly used for initialization logic that depends on the component's view or DOM elements.</w:t>
-      </w:r>
-    </w:p>
-    <w:p>
-      <w:pPr>
-        <w:numPr>
-          <w:ilvl w:val="0"/>
-          <w:numId w:val="1"/>
-        </w:numPr>
-        <w:rPr>
-          <w:rFonts w:ascii="Times New Roman" w:hAnsi="Times New Roman" w:cs="Times New Roman"/>
-          <w:sz w:val="24"/>
-          <w:szCs w:val="24"/>
-        </w:rPr>
-      </w:pPr>
-      <w:proofErr w:type="spellStart"/>
-      <w:r>
-        <w:rPr>
-          <w:rFonts w:ascii="Times New Roman" w:hAnsi="Times New Roman" w:cs="Times New Roman"/>
-          <w:b/>
-          <w:bCs/>
-          <w:sz w:val="24"/>
-          <w:szCs w:val="24"/>
-        </w:rPr>
-        <w:t>ngAfterViewChecked</w:t>
-      </w:r>
-      <w:proofErr w:type="spellEnd"/>
-      <w:r>
-        <w:rPr>
-          <w:rFonts w:ascii="Times New Roman" w:hAnsi="Times New Roman" w:cs="Times New Roman"/>
-          <w:b/>
-          <w:bCs/>
-          <w:sz w:val="24"/>
-          <w:szCs w:val="24"/>
-        </w:rPr>
-        <w:t>()</w:t>
-      </w:r>
-      <w:r>
-        <w:rPr>
-          <w:rFonts w:ascii="Times New Roman" w:hAnsi="Times New Roman" w:cs="Times New Roman"/>
-          <w:sz w:val="24"/>
-          <w:szCs w:val="24"/>
-        </w:rPr>
-        <w:t>:</w:t>
-      </w:r>
-    </w:p>
-    <w:p>
-      <w:pPr>
-        <w:numPr>
-          <w:ilvl w:val="1"/>
-          <w:numId w:val="1"/>
-        </w:numPr>
-        <w:rPr>
-          <w:rFonts w:ascii="Times New Roman" w:hAnsi="Times New Roman" w:cs="Times New Roman"/>
-          <w:sz w:val="24"/>
-          <w:szCs w:val="24"/>
-        </w:rPr>
-      </w:pPr>
-      <w:r>
-        <w:rPr>
-          <w:rFonts w:ascii="Times New Roman" w:hAnsi="Times New Roman" w:cs="Times New Roman"/>
-          <w:sz w:val="24"/>
-          <w:szCs w:val="24"/>
-        </w:rPr>
-        <w:t>This hook is called after Angular checks the component's views and child views for changes. It is called each time the views are checked for changes.</w:t>
-      </w:r>
-    </w:p>
-    <w:p>
-      <w:pPr>
-        <w:numPr>
-          <w:ilvl w:val="0"/>
-          <w:numId w:val="1"/>
-        </w:numPr>
-        <w:rPr>
-          <w:rFonts w:ascii="Times New Roman" w:hAnsi="Times New Roman" w:cs="Times New Roman"/>
-          <w:sz w:val="24"/>
-          <w:szCs w:val="24"/>
-        </w:rPr>
-      </w:pPr>
-      <w:proofErr w:type="spellStart"/>
-      <w:r>
-        <w:rPr>
-          <w:rFonts w:ascii="Times New Roman" w:hAnsi="Times New Roman" w:cs="Times New Roman"/>
-          <w:b/>
-          <w:bCs/>
-          <w:sz w:val="24"/>
-          <w:szCs w:val="24"/>
-        </w:rPr>
-        <w:t>ngOnDestroy</w:t>
-      </w:r>
-      <w:proofErr w:type="spellEnd"/>
       <w:r>
         <w:rPr>
           <w:rFonts w:ascii="Times New Roman" w:hAnsi="Times New Roman" w:cs="Times New Roman"/>
@@ -1230,6 +1292,7 @@
   <w:style w:type="character" w:default="1" w:styleId="DefaultParagraphFont">
     <w:name w:val="Default Paragraph Font"/>
     <w:uiPriority w:val="1"/>
+    <w:semiHidden/>
     <w:unhideWhenUsed/>
   </w:style>
   <w:style w:type="table" w:default="1" w:styleId="TableNormal">

</xml_diff>